<commit_message>
Alterações em 06 de junho
</commit_message>
<xml_diff>
--- a/Estudos/Amdocs Java Develope/SQL Server Boas práticas em bancos relacionais.docx
+++ b/Estudos/Amdocs Java Develope/SQL Server Boas práticas em bancos relacionais.docx
@@ -9,9 +9,12 @@
         <w:jc w:val="center"/>
         <w:rPr>
           <w:rFonts w:ascii="Arial" w:eastAsia="Times New Roman" w:hAnsi="Arial" w:cs="Arial"/>
+          <w:b/>
+          <w:bCs/>
+          <w:noProof/>
           <w:color w:val="1F1F1F"/>
-          <w:sz w:val="21"/>
-          <w:szCs w:val="21"/>
+          <w:sz w:val="36"/>
+          <w:szCs w:val="36"/>
           <w:lang w:eastAsia="pt-BR"/>
         </w:rPr>
       </w:pPr>
@@ -30,10 +33,10 @@
           <wp:anchor distT="0" distB="0" distL="114300" distR="114300" simplePos="0" relativeHeight="251658240" behindDoc="0" locked="0" layoutInCell="1" allowOverlap="1" wp14:anchorId="33439846">
             <wp:simplePos x="0" y="0"/>
             <wp:positionH relativeFrom="column">
-              <wp:posOffset>436245</wp:posOffset>
+              <wp:posOffset>326179</wp:posOffset>
             </wp:positionH>
             <wp:positionV relativeFrom="paragraph">
-              <wp:posOffset>-35560</wp:posOffset>
+              <wp:posOffset>-39793</wp:posOffset>
             </wp:positionV>
             <wp:extent cx="940958" cy="944033"/>
             <wp:effectExtent l="0" t="0" r="0" b="8890"/>
@@ -87,15 +90,41 @@
           <w:rFonts w:ascii="Arial" w:eastAsia="Times New Roman" w:hAnsi="Arial" w:cs="Arial"/>
           <w:b/>
           <w:bCs/>
+          <w:noProof/>
           <w:color w:val="1F1F1F"/>
           <w:sz w:val="36"/>
           <w:szCs w:val="36"/>
           <w:lang w:eastAsia="pt-BR"/>
         </w:rPr>
-        <w:t>TÍTULO</w:t>
-      </w:r>
-      <w:bookmarkStart w:id="0" w:name="_GoBack"/>
-      <w:bookmarkEnd w:id="0"/>
+        <w:t>SQL Server Boas práticas</w:t>
+      </w:r>
+    </w:p>
+    <w:p>
+      <w:pPr>
+        <w:shd w:val="clear" w:color="auto" w:fill="FFFFFF"/>
+        <w:spacing w:after="0" w:line="240" w:lineRule="auto"/>
+        <w:jc w:val="center"/>
+        <w:rPr>
+          <w:rFonts w:ascii="Arial" w:eastAsia="Times New Roman" w:hAnsi="Arial" w:cs="Arial"/>
+          <w:color w:val="1F1F1F"/>
+          <w:sz w:val="21"/>
+          <w:szCs w:val="21"/>
+          <w:lang w:eastAsia="pt-BR"/>
+        </w:rPr>
+      </w:pPr>
+      <w:r>
+        <w:rPr>
+          <w:rFonts w:ascii="Arial" w:eastAsia="Times New Roman" w:hAnsi="Arial" w:cs="Arial"/>
+          <w:b/>
+          <w:bCs/>
+          <w:noProof/>
+          <w:color w:val="1F1F1F"/>
+          <w:sz w:val="36"/>
+          <w:szCs w:val="36"/>
+          <w:lang w:eastAsia="pt-BR"/>
+        </w:rPr>
+        <w:t xml:space="preserve"> em bancos relacionais</w:t>
+      </w:r>
     </w:p>
     <w:p/>
     <w:p>
@@ -130,14 +159,14 @@
           <w:bCs/>
         </w:rPr>
         <w:tab/>
-        <w:t xml:space="preserve">- </w:t>
+        <w:t>-</w:t>
       </w:r>
       <w:r>
         <w:rPr>
           <w:b/>
           <w:bCs/>
         </w:rPr>
-        <w:t>Estruturas de Dados</w:t>
+        <w:t xml:space="preserve"> Padrão de desenvolvimento</w:t>
       </w:r>
     </w:p>
     <w:p>
@@ -146,7 +175,114 @@
       </w:r>
       <w:r>
         <w:tab/>
-        <w:t xml:space="preserve">É </w:t>
+      </w:r>
+      <w:r>
+        <w:t>O SQL trouxe um padrão de desenvolvimento com banco de dados.</w:t>
+      </w:r>
+    </w:p>
+    <w:p>
+      <w:r>
+        <w:tab/>
+      </w:r>
+      <w:r>
+        <w:tab/>
+      </w:r>
+      <w:r>
+        <w:t>Os dados ficam guardados de forma relacional. Dados são relacionados com outros dados.</w:t>
+      </w:r>
+    </w:p>
+    <w:p>
+      <w:r>
+        <w:tab/>
+      </w:r>
+    </w:p>
+    <w:p>
+      <w:pPr>
+        <w:rPr>
+          <w:b/>
+          <w:bCs/>
+        </w:rPr>
+      </w:pPr>
+      <w:r>
+        <w:rPr>
+          <w:b/>
+          <w:bCs/>
+        </w:rPr>
+        <w:tab/>
+      </w:r>
+      <w:r>
+        <w:rPr>
+          <w:b/>
+          <w:bCs/>
+        </w:rPr>
+        <w:t>- Boas Práticas</w:t>
+      </w:r>
+    </w:p>
+    <w:p>
+      <w:r>
+        <w:tab/>
+      </w:r>
+      <w:r>
+        <w:tab/>
+        <w:t>- Os nomes das tabelas são dados em plural.</w:t>
+      </w:r>
+    </w:p>
+    <w:p>
+      <w:r>
+        <w:tab/>
+      </w:r>
+      <w:r>
+        <w:tab/>
+        <w:t xml:space="preserve">- </w:t>
+      </w:r>
+      <w:r>
+        <w:t>Criar um índice para facilitar a busca em bancos muito grandes</w:t>
+      </w:r>
+    </w:p>
+    <w:p>
+      <w:r>
+        <w:tab/>
+      </w:r>
+      <w:r>
+        <w:tab/>
+      </w:r>
+      <w:r>
+        <w:tab/>
+        <w:t>CREATE INDEX IDX_NOMETABELA_NOMECOLUNA</w:t>
+      </w:r>
+    </w:p>
+    <w:p>
+      <w:r>
+        <w:tab/>
+      </w:r>
+      <w:r>
+        <w:tab/>
+      </w:r>
+      <w:r>
+        <w:tab/>
+      </w:r>
+      <w:r>
+        <w:tab/>
+        <w:t>ON TABELA(COLUNA)</w:t>
+      </w:r>
+    </w:p>
+    <w:p>
+      <w:r>
+        <w:tab/>
+      </w:r>
+      <w:r>
+        <w:tab/>
+        <w:t xml:space="preserve">- </w:t>
+      </w:r>
+      <w:bookmarkStart w:id="0" w:name="_GoBack"/>
+      <w:bookmarkEnd w:id="0"/>
+    </w:p>
+    <w:p>
+      <w:r>
+        <w:tab/>
+      </w:r>
+      <w:r>
+        <w:tab/>
       </w:r>
     </w:p>
     <w:sectPr>
@@ -1330,7 +1466,7 @@
 </file>
 
 <file path=customXml/itemProps1.xml><?xml version="1.0" encoding="utf-8"?>
-<ds:datastoreItem xmlns:ds="http://schemas.openxmlformats.org/officeDocument/2006/customXml" ds:itemID="{C1019055-E850-4C04-930E-A54D2CF78812}">
+<ds:datastoreItem xmlns:ds="http://schemas.openxmlformats.org/officeDocument/2006/customXml" ds:itemID="{A5A763D9-A8A0-4E04-8C44-6DEF3FCB39B1}">
   <ds:schemaRefs>
     <ds:schemaRef ds:uri="http://schemas.openxmlformats.org/officeDocument/2006/bibliography"/>
   </ds:schemaRefs>

</xml_diff>